<commit_message>
Minor updates to fix calendar
</commit_message>
<xml_diff>
--- a/calendars/F24-Stat216_Calendar.docx
+++ b/calendars/F24-Stat216_Calendar.docx
@@ -2844,7 +2844,29 @@
                 <w:sz w:val="24"/>
                 <w:szCs w:val="24"/>
               </w:rPr>
-              <w:t>Video Quiz 3</w:t>
+              <w:t>Video</w:t>
+            </w:r>
+            <w:r>
+              <w:rPr>
+                <w:rFonts w:ascii="Times New Roman" w:eastAsia="Times New Roman" w:hAnsi="Times New Roman" w:cs="Times New Roman"/>
+                <w:i/>
+                <w:iCs/>
+                <w:color w:val="FF0000"/>
+                <w:sz w:val="24"/>
+                <w:szCs w:val="24"/>
+              </w:rPr>
+              <w:t>/Reading</w:t>
+            </w:r>
+            <w:r>
+              <w:rPr>
+                <w:rFonts w:ascii="Times New Roman" w:eastAsia="Times New Roman" w:hAnsi="Times New Roman" w:cs="Times New Roman"/>
+                <w:i/>
+                <w:iCs/>
+                <w:color w:val="FF0000"/>
+                <w:sz w:val="24"/>
+                <w:szCs w:val="24"/>
+              </w:rPr>
+              <w:t xml:space="preserve"> Quiz 3</w:t>
             </w:r>
           </w:p>
         </w:tc>
@@ -3636,7 +3658,29 @@
                 <w:sz w:val="24"/>
                 <w:szCs w:val="24"/>
               </w:rPr>
-              <w:t>Video Quiz 4</w:t>
+              <w:t>Video</w:t>
+            </w:r>
+            <w:r>
+              <w:rPr>
+                <w:rFonts w:ascii="Times New Roman" w:eastAsia="Times New Roman" w:hAnsi="Times New Roman" w:cs="Times New Roman"/>
+                <w:i/>
+                <w:iCs/>
+                <w:color w:val="FF0000"/>
+                <w:sz w:val="24"/>
+                <w:szCs w:val="24"/>
+              </w:rPr>
+              <w:t>/Reading</w:t>
+            </w:r>
+            <w:r>
+              <w:rPr>
+                <w:rFonts w:ascii="Times New Roman" w:eastAsia="Times New Roman" w:hAnsi="Times New Roman" w:cs="Times New Roman"/>
+                <w:i/>
+                <w:iCs/>
+                <w:color w:val="FF0000"/>
+                <w:sz w:val="24"/>
+                <w:szCs w:val="24"/>
+              </w:rPr>
+              <w:t xml:space="preserve"> Quiz 4</w:t>
             </w:r>
           </w:p>
         </w:tc>
@@ -4438,6 +4482,17 @@
                 <w:sz w:val="24"/>
                 <w:szCs w:val="24"/>
               </w:rPr>
+              <w:t>/Reading</w:t>
+            </w:r>
+            <w:r>
+              <w:rPr>
+                <w:rFonts w:ascii="Times New Roman" w:hAnsi="Times New Roman" w:cs="Times New Roman"/>
+                <w:i/>
+                <w:iCs/>
+                <w:color w:val="FF0000"/>
+                <w:sz w:val="24"/>
+                <w:szCs w:val="24"/>
+              </w:rPr>
               <w:t xml:space="preserve"> Quiz</w:t>
             </w:r>
             <w:r>
@@ -5521,14 +5576,6 @@
             </w:pPr>
             <w:r>
               <w:rPr>
-                <w:rFonts w:ascii="Times New Roman" w:eastAsia="Times New Roman" w:hAnsi="Times New Roman" w:cs="Times New Roman"/>
-                <w:sz w:val="24"/>
-                <w:szCs w:val="24"/>
-              </w:rPr>
-              <w:t xml:space="preserve"> </w:t>
-            </w:r>
-            <w:r>
-              <w:rPr>
                 <w:rFonts w:ascii="Times New Roman" w:hAnsi="Times New Roman" w:cs="Times New Roman"/>
                 <w:i/>
                 <w:iCs/>
@@ -5536,7 +5583,29 @@
                 <w:sz w:val="24"/>
                 <w:szCs w:val="24"/>
               </w:rPr>
-              <w:t>Video Quiz 6</w:t>
+              <w:t>Video</w:t>
+            </w:r>
+            <w:r>
+              <w:rPr>
+                <w:rFonts w:ascii="Times New Roman" w:hAnsi="Times New Roman" w:cs="Times New Roman"/>
+                <w:i/>
+                <w:iCs/>
+                <w:color w:val="FF0000"/>
+                <w:sz w:val="24"/>
+                <w:szCs w:val="24"/>
+              </w:rPr>
+              <w:t>/Reading</w:t>
+            </w:r>
+            <w:r>
+              <w:rPr>
+                <w:rFonts w:ascii="Times New Roman" w:hAnsi="Times New Roman" w:cs="Times New Roman"/>
+                <w:i/>
+                <w:iCs/>
+                <w:color w:val="FF0000"/>
+                <w:sz w:val="24"/>
+                <w:szCs w:val="24"/>
+              </w:rPr>
+              <w:t xml:space="preserve"> Quiz 6</w:t>
             </w:r>
           </w:p>
         </w:tc>
@@ -5995,7 +6064,29 @@
                 <w:sz w:val="24"/>
                 <w:szCs w:val="24"/>
               </w:rPr>
-              <w:t xml:space="preserve">Video </w:t>
+              <w:t>Video</w:t>
+            </w:r>
+            <w:r>
+              <w:rPr>
+                <w:rFonts w:ascii="Times New Roman" w:hAnsi="Times New Roman" w:cs="Times New Roman"/>
+                <w:i/>
+                <w:iCs/>
+                <w:color w:val="FF0000"/>
+                <w:sz w:val="24"/>
+                <w:szCs w:val="24"/>
+              </w:rPr>
+              <w:t>/Reading</w:t>
+            </w:r>
+            <w:r>
+              <w:rPr>
+                <w:rFonts w:ascii="Times New Roman" w:hAnsi="Times New Roman" w:cs="Times New Roman"/>
+                <w:i/>
+                <w:iCs/>
+                <w:color w:val="FF0000"/>
+                <w:sz w:val="24"/>
+                <w:szCs w:val="24"/>
+              </w:rPr>
+              <w:t xml:space="preserve"> </w:t>
             </w:r>
             <w:r>
               <w:rPr>
@@ -6823,6 +6914,17 @@
                 <w:sz w:val="24"/>
                 <w:szCs w:val="24"/>
               </w:rPr>
+              <w:t>/Reading</w:t>
+            </w:r>
+            <w:r>
+              <w:rPr>
+                <w:rFonts w:ascii="Times New Roman" w:hAnsi="Times New Roman" w:cs="Times New Roman"/>
+                <w:i/>
+                <w:iCs/>
+                <w:color w:val="FF0000"/>
+                <w:sz w:val="24"/>
+                <w:szCs w:val="24"/>
+              </w:rPr>
               <w:t xml:space="preserve"> Quiz</w:t>
             </w:r>
             <w:r>
@@ -7516,6 +7618,17 @@
                 <w:sz w:val="24"/>
                 <w:szCs w:val="24"/>
               </w:rPr>
+              <w:t>/Reading</w:t>
+            </w:r>
+            <w:r>
+              <w:rPr>
+                <w:rFonts w:ascii="Times New Roman" w:hAnsi="Times New Roman" w:cs="Times New Roman"/>
+                <w:i/>
+                <w:iCs/>
+                <w:color w:val="FF0000"/>
+                <w:sz w:val="24"/>
+                <w:szCs w:val="24"/>
+              </w:rPr>
               <w:t xml:space="preserve"> Quiz</w:t>
             </w:r>
             <w:r>
@@ -8557,7 +8670,29 @@
                 <w:sz w:val="24"/>
                 <w:szCs w:val="24"/>
               </w:rPr>
-              <w:t xml:space="preserve">Video </w:t>
+              <w:t>Video</w:t>
+            </w:r>
+            <w:r>
+              <w:rPr>
+                <w:rFonts w:ascii="Times New Roman" w:hAnsi="Times New Roman" w:cs="Times New Roman"/>
+                <w:i/>
+                <w:iCs/>
+                <w:color w:val="FF0000"/>
+                <w:sz w:val="24"/>
+                <w:szCs w:val="24"/>
+              </w:rPr>
+              <w:t>/Reading</w:t>
+            </w:r>
+            <w:r>
+              <w:rPr>
+                <w:rFonts w:ascii="Times New Roman" w:hAnsi="Times New Roman" w:cs="Times New Roman"/>
+                <w:i/>
+                <w:iCs/>
+                <w:color w:val="FF0000"/>
+                <w:sz w:val="24"/>
+                <w:szCs w:val="24"/>
+              </w:rPr>
+              <w:t xml:space="preserve"> </w:t>
             </w:r>
             <w:r>
               <w:rPr>
@@ -9368,6 +9503,17 @@
                 <w:sz w:val="24"/>
                 <w:szCs w:val="24"/>
               </w:rPr>
+              <w:t>/Reading</w:t>
+            </w:r>
+            <w:r>
+              <w:rPr>
+                <w:rFonts w:ascii="Times New Roman" w:hAnsi="Times New Roman" w:cs="Times New Roman"/>
+                <w:i/>
+                <w:iCs/>
+                <w:color w:val="FF0000"/>
+                <w:sz w:val="24"/>
+                <w:szCs w:val="24"/>
+              </w:rPr>
               <w:t xml:space="preserve"> Quiz</w:t>
             </w:r>
             <w:r>
@@ -10099,31 +10245,19 @@
                 <w:b/>
                 <w:sz w:val="24"/>
                 <w:szCs w:val="24"/>
+                <w:highlight w:val="yellow"/>
+              </w:rPr>
+            </w:pPr>
+            <w:r>
+              <w:rPr>
+                <w:rFonts w:ascii="Times New Roman" w:eastAsia="Times New Roman" w:hAnsi="Times New Roman" w:cs="Times New Roman"/>
+                <w:b/>
+                <w:sz w:val="24"/>
+                <w:szCs w:val="24"/>
                 <w:highlight w:val="red"/>
               </w:rPr>
-            </w:pPr>
-            <w:r>
-              <w:rPr>
-                <w:rFonts w:ascii="Times New Roman" w:eastAsia="Times New Roman" w:hAnsi="Times New Roman" w:cs="Times New Roman"/>
-                <w:b/>
-                <w:sz w:val="24"/>
-                <w:szCs w:val="24"/>
-                <w:highlight w:val="red"/>
-              </w:rPr>
               <w:t xml:space="preserve">Final Exam – </w:t>
             </w:r>
-          </w:p>
-          <w:p>
-            <w:pPr>
-              <w:ind w:left="5"/>
-              <w:rPr>
-                <w:rFonts w:ascii="Times New Roman" w:eastAsia="Times New Roman" w:hAnsi="Times New Roman" w:cs="Times New Roman"/>
-                <w:b/>
-                <w:sz w:val="24"/>
-                <w:szCs w:val="24"/>
-                <w:highlight w:val="yellow"/>
-              </w:rPr>
-            </w:pPr>
             <w:r>
               <w:rPr>
                 <w:rFonts w:ascii="Times New Roman" w:eastAsia="Times New Roman" w:hAnsi="Times New Roman" w:cs="Times New Roman"/>
@@ -11516,21 +11650,6 @@
 </file>
 
 <file path=customXml/item1.xml><?xml version="1.0" encoding="utf-8"?>
-<p:properties xmlns:p="http://schemas.microsoft.com/office/2006/metadata/properties" xmlns:xsi="http://www.w3.org/2001/XMLSchema-instance" xmlns:pc="http://schemas.microsoft.com/office/infopath/2007/PartnerControls">
-  <documentManagement/>
-</p:properties>
-</file>
-
-<file path=customXml/item2.xml><?xml version="1.0" encoding="utf-8"?>
-<?mso-contentType ?>
-<FormTemplates xmlns="http://schemas.microsoft.com/sharepoint/v3/contenttype/forms">
-  <Display>DocumentLibraryForm</Display>
-  <Edit>DocumentLibraryForm</Edit>
-  <New>DocumentLibraryForm</New>
-</FormTemplates>
-</file>
-
-<file path=customXml/item3.xml><?xml version="1.0" encoding="utf-8"?>
 <ct:contentTypeSchema xmlns:ct="http://schemas.microsoft.com/office/2006/metadata/contentType" xmlns:ma="http://schemas.microsoft.com/office/2006/metadata/properties/metaAttributes" ct:_="" ma:_="" ma:contentTypeName="Document" ma:contentTypeID="0x010100CC03F583B8FC7D479BB917DCC50A759A" ma:contentTypeVersion="2" ma:contentTypeDescription="Create a new document." ma:contentTypeScope="" ma:versionID="a416b87cb6da220f553d25b31c6d1561">
   <xsd:schema xmlns:xsd="http://www.w3.org/2001/XMLSchema" xmlns:xs="http://www.w3.org/2001/XMLSchema" xmlns:p="http://schemas.microsoft.com/office/2006/metadata/properties" xmlns:ns2="7a494ea9-5c76-4b6d-9fd1-0b14ddec65d9" targetNamespace="http://schemas.microsoft.com/office/2006/metadata/properties" ma:root="true" ma:fieldsID="5848f5ec45c4ce39acac4a9febeb8d96" ns2:_="">
     <xsd:import namespace="7a494ea9-5c76-4b6d-9fd1-0b14ddec65d9"/>
@@ -11662,24 +11781,22 @@
 </ct:contentTypeSchema>
 </file>
 
-<file path=customXml/itemProps1.xml><?xml version="1.0" encoding="utf-8"?>
-<ds:datastoreItem xmlns:ds="http://schemas.openxmlformats.org/officeDocument/2006/customXml" ds:itemID="{36ACC8F3-6E63-4670-B73D-DE1280E8DB8D}">
-  <ds:schemaRefs>
-    <ds:schemaRef ds:uri="http://schemas.microsoft.com/office/2006/metadata/properties"/>
-    <ds:schemaRef ds:uri="http://schemas.microsoft.com/office/infopath/2007/PartnerControls"/>
-  </ds:schemaRefs>
-</ds:datastoreItem>
+<file path=customXml/item2.xml><?xml version="1.0" encoding="utf-8"?>
+<?mso-contentType ?>
+<FormTemplates xmlns="http://schemas.microsoft.com/sharepoint/v3/contenttype/forms">
+  <Display>DocumentLibraryForm</Display>
+  <Edit>DocumentLibraryForm</Edit>
+  <New>DocumentLibraryForm</New>
+</FormTemplates>
 </file>
 
-<file path=customXml/itemProps2.xml><?xml version="1.0" encoding="utf-8"?>
-<ds:datastoreItem xmlns:ds="http://schemas.openxmlformats.org/officeDocument/2006/customXml" ds:itemID="{73898C2B-C96D-434F-A1B6-6069F656FA6D}">
-  <ds:schemaRefs>
-    <ds:schemaRef ds:uri="http://schemas.microsoft.com/sharepoint/v3/contenttype/forms"/>
-  </ds:schemaRefs>
-</ds:datastoreItem>
+<file path=customXml/item3.xml><?xml version="1.0" encoding="utf-8"?>
+<p:properties xmlns:p="http://schemas.microsoft.com/office/2006/metadata/properties" xmlns:xsi="http://www.w3.org/2001/XMLSchema-instance" xmlns:pc="http://schemas.microsoft.com/office/infopath/2007/PartnerControls">
+  <documentManagement/>
+</p:properties>
 </file>
 
-<file path=customXml/itemProps3.xml><?xml version="1.0" encoding="utf-8"?>
+<file path=customXml/itemProps1.xml><?xml version="1.0" encoding="utf-8"?>
 <ds:datastoreItem xmlns:ds="http://schemas.openxmlformats.org/officeDocument/2006/customXml" ds:itemID="{F5239868-B096-4B81-8FD1-0516D39E2D56}">
   <ds:schemaRefs>
     <ds:schemaRef ds:uri="http://schemas.microsoft.com/office/2006/metadata/contentType"/>
@@ -11695,4 +11812,21 @@
     <ds:schemaRef ds:uri="http://schemas.microsoft.com/internal/obd"/>
   </ds:schemaRefs>
 </ds:datastoreItem>
+</file>
+
+<file path=customXml/itemProps2.xml><?xml version="1.0" encoding="utf-8"?>
+<ds:datastoreItem xmlns:ds="http://schemas.openxmlformats.org/officeDocument/2006/customXml" ds:itemID="{73898C2B-C96D-434F-A1B6-6069F656FA6D}">
+  <ds:schemaRefs>
+    <ds:schemaRef ds:uri="http://schemas.microsoft.com/sharepoint/v3/contenttype/forms"/>
+  </ds:schemaRefs>
+</ds:datastoreItem>
+</file>
+
+<file path=customXml/itemProps3.xml><?xml version="1.0" encoding="utf-8"?>
+<ds:datastoreItem xmlns:ds="http://schemas.openxmlformats.org/officeDocument/2006/customXml" ds:itemID="{36ACC8F3-6E63-4670-B73D-DE1280E8DB8D}">
+  <ds:schemaRefs>
+    <ds:schemaRef ds:uri="http://schemas.microsoft.com/office/2006/metadata/properties"/>
+    <ds:schemaRef ds:uri="http://schemas.microsoft.com/office/infopath/2007/PartnerControls"/>
+  </ds:schemaRefs>
+</ds:datastoreItem>
 </file>
</xml_diff>

<commit_message>
update to video/reading quiz in calendar
</commit_message>
<xml_diff>
--- a/calendars/F24-Stat216_Calendar.docx
+++ b/calendars/F24-Stat216_Calendar.docx
@@ -142,20 +142,8 @@
           <w:sz w:val="24"/>
           <w:szCs w:val="24"/>
         </w:rPr>
-        <w:t xml:space="preserve"> </w:t>
+        <w:t xml:space="preserve"> Gradescope</w:t>
       </w:r>
-      <w:proofErr w:type="spellStart"/>
-      <w:r>
-        <w:rPr>
-          <w:rFonts w:ascii="Times New Roman" w:hAnsi="Times New Roman" w:cs="Times New Roman"/>
-          <w:i/>
-          <w:iCs/>
-          <w:sz w:val="24"/>
-          <w:szCs w:val="24"/>
-        </w:rPr>
-        <w:t>Gradescope</w:t>
-      </w:r>
-      <w:proofErr w:type="spellEnd"/>
     </w:p>
     <w:p>
       <w:pPr>
@@ -2890,7 +2878,29 @@
                 <w:sz w:val="24"/>
                 <w:szCs w:val="24"/>
               </w:rPr>
-              <w:t>Video Quiz 3</w:t>
+              <w:t>Video</w:t>
+            </w:r>
+            <w:r>
+              <w:rPr>
+                <w:rFonts w:ascii="Times New Roman" w:eastAsia="Times New Roman" w:hAnsi="Times New Roman" w:cs="Times New Roman"/>
+                <w:i/>
+                <w:iCs/>
+                <w:color w:val="FF0000"/>
+                <w:sz w:val="24"/>
+                <w:szCs w:val="24"/>
+              </w:rPr>
+              <w:t>/Reading</w:t>
+            </w:r>
+            <w:r>
+              <w:rPr>
+                <w:rFonts w:ascii="Times New Roman" w:eastAsia="Times New Roman" w:hAnsi="Times New Roman" w:cs="Times New Roman"/>
+                <w:i/>
+                <w:iCs/>
+                <w:color w:val="FF0000"/>
+                <w:sz w:val="24"/>
+                <w:szCs w:val="24"/>
+              </w:rPr>
+              <w:t xml:space="preserve"> Quiz 3</w:t>
             </w:r>
           </w:p>
         </w:tc>
@@ -3702,21 +3712,35 @@
             <w:r>
               <w:rPr>
                 <w:rFonts w:ascii="Times New Roman" w:eastAsia="Times New Roman" w:hAnsi="Times New Roman" w:cs="Times New Roman"/>
-                <w:sz w:val="24"/>
-                <w:szCs w:val="24"/>
-              </w:rPr>
-              <w:t xml:space="preserve"> </w:t>
-            </w:r>
-            <w:r>
-              <w:rPr>
-                <w:rFonts w:ascii="Times New Roman" w:eastAsia="Times New Roman" w:hAnsi="Times New Roman" w:cs="Times New Roman"/>
                 <w:i/>
                 <w:iCs/>
                 <w:color w:val="FF0000"/>
                 <w:sz w:val="24"/>
                 <w:szCs w:val="24"/>
               </w:rPr>
-              <w:t>Video Quiz 4</w:t>
+              <w:t>Video</w:t>
+            </w:r>
+            <w:r>
+              <w:rPr>
+                <w:rFonts w:ascii="Times New Roman" w:eastAsia="Times New Roman" w:hAnsi="Times New Roman" w:cs="Times New Roman"/>
+                <w:i/>
+                <w:iCs/>
+                <w:color w:val="FF0000"/>
+                <w:sz w:val="24"/>
+                <w:szCs w:val="24"/>
+              </w:rPr>
+              <w:t>/Reading</w:t>
+            </w:r>
+            <w:r>
+              <w:rPr>
+                <w:rFonts w:ascii="Times New Roman" w:eastAsia="Times New Roman" w:hAnsi="Times New Roman" w:cs="Times New Roman"/>
+                <w:i/>
+                <w:iCs/>
+                <w:color w:val="FF0000"/>
+                <w:sz w:val="24"/>
+                <w:szCs w:val="24"/>
+              </w:rPr>
+              <w:t xml:space="preserve"> Quiz 4</w:t>
             </w:r>
           </w:p>
         </w:tc>
@@ -3751,6 +3775,7 @@
                 <w:sz w:val="24"/>
                 <w:szCs w:val="24"/>
               </w:rPr>
+              <w:lastRenderedPageBreak/>
               <w:t>6</w:t>
             </w:r>
           </w:p>
@@ -4518,6 +4543,17 @@
                 <w:sz w:val="24"/>
                 <w:szCs w:val="24"/>
               </w:rPr>
+              <w:t>/Reading</w:t>
+            </w:r>
+            <w:r>
+              <w:rPr>
+                <w:rFonts w:ascii="Times New Roman" w:hAnsi="Times New Roman" w:cs="Times New Roman"/>
+                <w:i/>
+                <w:iCs/>
+                <w:color w:val="FF0000"/>
+                <w:sz w:val="24"/>
+                <w:szCs w:val="24"/>
+              </w:rPr>
               <w:t xml:space="preserve"> Quiz</w:t>
             </w:r>
             <w:r>
@@ -5626,14 +5662,6 @@
             </w:pPr>
             <w:r>
               <w:rPr>
-                <w:rFonts w:ascii="Times New Roman" w:eastAsia="Times New Roman" w:hAnsi="Times New Roman" w:cs="Times New Roman"/>
-                <w:sz w:val="24"/>
-                <w:szCs w:val="24"/>
-              </w:rPr>
-              <w:t xml:space="preserve"> </w:t>
-            </w:r>
-            <w:r>
-              <w:rPr>
                 <w:rFonts w:ascii="Times New Roman" w:hAnsi="Times New Roman" w:cs="Times New Roman"/>
                 <w:i/>
                 <w:iCs/>
@@ -5641,7 +5669,29 @@
                 <w:sz w:val="24"/>
                 <w:szCs w:val="24"/>
               </w:rPr>
-              <w:t>Video Quiz 6</w:t>
+              <w:t>Video</w:t>
+            </w:r>
+            <w:r>
+              <w:rPr>
+                <w:rFonts w:ascii="Times New Roman" w:hAnsi="Times New Roman" w:cs="Times New Roman"/>
+                <w:i/>
+                <w:iCs/>
+                <w:color w:val="FF0000"/>
+                <w:sz w:val="24"/>
+                <w:szCs w:val="24"/>
+              </w:rPr>
+              <w:t>/Reading</w:t>
+            </w:r>
+            <w:r>
+              <w:rPr>
+                <w:rFonts w:ascii="Times New Roman" w:hAnsi="Times New Roman" w:cs="Times New Roman"/>
+                <w:i/>
+                <w:iCs/>
+                <w:color w:val="FF0000"/>
+                <w:sz w:val="24"/>
+                <w:szCs w:val="24"/>
+              </w:rPr>
+              <w:t xml:space="preserve"> Quiz 6</w:t>
             </w:r>
           </w:p>
         </w:tc>
@@ -6053,7 +6103,6 @@
                 <w:sz w:val="24"/>
               </w:rPr>
             </w:pPr>
-            <w:proofErr w:type="spellStart"/>
             <w:r>
               <w:rPr>
                 <w:rFonts w:ascii="Times New Roman" w:hAnsi="Times New Roman" w:cs="Times New Roman"/>
@@ -6062,7 +6111,6 @@
               </w:rPr>
               <w:t>RelativeRisk</w:t>
             </w:r>
-            <w:proofErr w:type="spellEnd"/>
           </w:p>
           <w:p>
             <w:pPr>
@@ -6102,7 +6150,29 @@
                 <w:sz w:val="24"/>
                 <w:szCs w:val="24"/>
               </w:rPr>
-              <w:t xml:space="preserve">Video </w:t>
+              <w:t>Video</w:t>
+            </w:r>
+            <w:r>
+              <w:rPr>
+                <w:rFonts w:ascii="Times New Roman" w:hAnsi="Times New Roman" w:cs="Times New Roman"/>
+                <w:i/>
+                <w:iCs/>
+                <w:color w:val="FF0000"/>
+                <w:sz w:val="24"/>
+                <w:szCs w:val="24"/>
+              </w:rPr>
+              <w:t>/Reading</w:t>
+            </w:r>
+            <w:r>
+              <w:rPr>
+                <w:rFonts w:ascii="Times New Roman" w:hAnsi="Times New Roman" w:cs="Times New Roman"/>
+                <w:i/>
+                <w:iCs/>
+                <w:color w:val="FF0000"/>
+                <w:sz w:val="24"/>
+                <w:szCs w:val="24"/>
+              </w:rPr>
+              <w:t xml:space="preserve"> </w:t>
             </w:r>
             <w:r>
               <w:rPr>
@@ -6898,7 +6968,6 @@
                 <w:sz w:val="24"/>
               </w:rPr>
             </w:pPr>
-            <w:proofErr w:type="spellStart"/>
             <w:r>
               <w:rPr>
                 <w:rFonts w:ascii="Times New Roman" w:hAnsi="Times New Roman" w:cs="Times New Roman"/>
@@ -6907,7 +6976,6 @@
               </w:rPr>
               <w:t>PairedData</w:t>
             </w:r>
-            <w:proofErr w:type="spellEnd"/>
             <w:r>
               <w:rPr>
                 <w:rFonts w:ascii="Times New Roman" w:hAnsi="Times New Roman" w:cs="Times New Roman"/>
@@ -6956,6 +7024,17 @@
                 <w:szCs w:val="24"/>
               </w:rPr>
               <w:t>Video</w:t>
+            </w:r>
+            <w:r>
+              <w:rPr>
+                <w:rFonts w:ascii="Times New Roman" w:hAnsi="Times New Roman" w:cs="Times New Roman"/>
+                <w:i/>
+                <w:iCs/>
+                <w:color w:val="FF0000"/>
+                <w:sz w:val="24"/>
+                <w:szCs w:val="24"/>
+              </w:rPr>
+              <w:t>/Reading</w:t>
             </w:r>
             <w:r>
               <w:rPr>
@@ -7659,6 +7738,17 @@
                 <w:sz w:val="24"/>
                 <w:szCs w:val="24"/>
               </w:rPr>
+              <w:t>/Reading</w:t>
+            </w:r>
+            <w:r>
+              <w:rPr>
+                <w:rFonts w:ascii="Times New Roman" w:hAnsi="Times New Roman" w:cs="Times New Roman"/>
+                <w:i/>
+                <w:iCs/>
+                <w:color w:val="FF0000"/>
+                <w:sz w:val="24"/>
+                <w:szCs w:val="24"/>
+              </w:rPr>
               <w:t xml:space="preserve"> Quiz</w:t>
             </w:r>
             <w:r>
@@ -8725,7 +8815,29 @@
                 <w:sz w:val="24"/>
                 <w:szCs w:val="24"/>
               </w:rPr>
-              <w:t xml:space="preserve">Video </w:t>
+              <w:t>Video</w:t>
+            </w:r>
+            <w:r>
+              <w:rPr>
+                <w:rFonts w:ascii="Times New Roman" w:hAnsi="Times New Roman" w:cs="Times New Roman"/>
+                <w:i/>
+                <w:iCs/>
+                <w:color w:val="FF0000"/>
+                <w:sz w:val="24"/>
+                <w:szCs w:val="24"/>
+              </w:rPr>
+              <w:t>/Reading</w:t>
+            </w:r>
+            <w:r>
+              <w:rPr>
+                <w:rFonts w:ascii="Times New Roman" w:hAnsi="Times New Roman" w:cs="Times New Roman"/>
+                <w:i/>
+                <w:iCs/>
+                <w:color w:val="FF0000"/>
+                <w:sz w:val="24"/>
+                <w:szCs w:val="24"/>
+              </w:rPr>
+              <w:t xml:space="preserve"> </w:t>
             </w:r>
             <w:r>
               <w:rPr>
@@ -9560,6 +9672,17 @@
                 <w:szCs w:val="24"/>
               </w:rPr>
               <w:t>Video</w:t>
+            </w:r>
+            <w:r>
+              <w:rPr>
+                <w:rFonts w:ascii="Times New Roman" w:hAnsi="Times New Roman" w:cs="Times New Roman"/>
+                <w:i/>
+                <w:iCs/>
+                <w:color w:val="FF0000"/>
+                <w:sz w:val="24"/>
+                <w:szCs w:val="24"/>
+              </w:rPr>
+              <w:t>/Reading</w:t>
             </w:r>
             <w:r>
               <w:rPr>
@@ -10394,7 +10517,7 @@
     </w:p>
     <w:sectPr>
       <w:pgSz w:w="12240" w:h="15840"/>
-      <w:pgMar w:top="720" w:right="720" w:bottom="720" w:left="720" w:header="720" w:footer="720" w:gutter="0"/>
+      <w:pgMar w:top="720" w:right="720" w:bottom="900" w:left="720" w:header="720" w:footer="720" w:gutter="0"/>
       <w:cols w:space="720"/>
       <w:docGrid w:linePitch="299"/>
     </w:sectPr>
@@ -11724,15 +11847,6 @@
 </file>
 
 <file path=customXml/item2.xml><?xml version="1.0" encoding="utf-8"?>
-<?mso-contentType ?>
-<FormTemplates xmlns="http://schemas.microsoft.com/sharepoint/v3/contenttype/forms">
-  <Display>DocumentLibraryForm</Display>
-  <Edit>DocumentLibraryForm</Edit>
-  <New>DocumentLibraryForm</New>
-</FormTemplates>
-</file>
-
-<file path=customXml/item3.xml><?xml version="1.0" encoding="utf-8"?>
 <ct:contentTypeSchema xmlns:ct="http://schemas.microsoft.com/office/2006/metadata/contentType" xmlns:ma="http://schemas.microsoft.com/office/2006/metadata/properties/metaAttributes" ct:_="" ma:_="" ma:contentTypeName="Document" ma:contentTypeID="0x010100CC03F583B8FC7D479BB917DCC50A759A" ma:contentTypeVersion="2" ma:contentTypeDescription="Create a new document." ma:contentTypeScope="" ma:versionID="a416b87cb6da220f553d25b31c6d1561">
   <xsd:schema xmlns:xsd="http://www.w3.org/2001/XMLSchema" xmlns:xs="http://www.w3.org/2001/XMLSchema" xmlns:p="http://schemas.microsoft.com/office/2006/metadata/properties" xmlns:ns2="7a494ea9-5c76-4b6d-9fd1-0b14ddec65d9" targetNamespace="http://schemas.microsoft.com/office/2006/metadata/properties" ma:root="true" ma:fieldsID="5848f5ec45c4ce39acac4a9febeb8d96" ns2:_="">
     <xsd:import namespace="7a494ea9-5c76-4b6d-9fd1-0b14ddec65d9"/>
@@ -11864,6 +11978,15 @@
 </ct:contentTypeSchema>
 </file>
 
+<file path=customXml/item3.xml><?xml version="1.0" encoding="utf-8"?>
+<?mso-contentType ?>
+<FormTemplates xmlns="http://schemas.microsoft.com/sharepoint/v3/contenttype/forms">
+  <Display>DocumentLibraryForm</Display>
+  <Edit>DocumentLibraryForm</Edit>
+  <New>DocumentLibraryForm</New>
+</FormTemplates>
+</file>
+
 <file path=customXml/itemProps1.xml><?xml version="1.0" encoding="utf-8"?>
 <ds:datastoreItem xmlns:ds="http://schemas.openxmlformats.org/officeDocument/2006/customXml" ds:itemID="{36ACC8F3-6E63-4670-B73D-DE1280E8DB8D}">
   <ds:schemaRefs>
@@ -11874,14 +11997,6 @@
 </file>
 
 <file path=customXml/itemProps2.xml><?xml version="1.0" encoding="utf-8"?>
-<ds:datastoreItem xmlns:ds="http://schemas.openxmlformats.org/officeDocument/2006/customXml" ds:itemID="{73898C2B-C96D-434F-A1B6-6069F656FA6D}">
-  <ds:schemaRefs>
-    <ds:schemaRef ds:uri="http://schemas.microsoft.com/sharepoint/v3/contenttype/forms"/>
-  </ds:schemaRefs>
-</ds:datastoreItem>
-</file>
-
-<file path=customXml/itemProps3.xml><?xml version="1.0" encoding="utf-8"?>
 <ds:datastoreItem xmlns:ds="http://schemas.openxmlformats.org/officeDocument/2006/customXml" ds:itemID="{F5239868-B096-4B81-8FD1-0516D39E2D56}">
   <ds:schemaRefs>
     <ds:schemaRef ds:uri="http://schemas.microsoft.com/office/2006/metadata/contentType"/>
@@ -11897,4 +12012,12 @@
     <ds:schemaRef ds:uri="http://schemas.microsoft.com/internal/obd"/>
   </ds:schemaRefs>
 </ds:datastoreItem>
+</file>
+
+<file path=customXml/itemProps3.xml><?xml version="1.0" encoding="utf-8"?>
+<ds:datastoreItem xmlns:ds="http://schemas.openxmlformats.org/officeDocument/2006/customXml" ds:itemID="{73898C2B-C96D-434F-A1B6-6069F656FA6D}">
+  <ds:schemaRefs>
+    <ds:schemaRef ds:uri="http://schemas.microsoft.com/sharepoint/v3/contenttype/forms"/>
+  </ds:schemaRefs>
+</ds:datastoreItem>
 </file>
</xml_diff>

<commit_message>
Update final exam calendar
</commit_message>
<xml_diff>
--- a/calendars/F24-Stat216_Calendar.docx
+++ b/calendars/F24-Stat216_Calendar.docx
@@ -142,8 +142,20 @@
           <w:sz w:val="24"/>
           <w:szCs w:val="24"/>
         </w:rPr>
-        <w:t xml:space="preserve"> Gradescope</w:t>
+        <w:t xml:space="preserve"> </w:t>
       </w:r>
+      <w:proofErr w:type="spellStart"/>
+      <w:r>
+        <w:rPr>
+          <w:rFonts w:ascii="Times New Roman" w:hAnsi="Times New Roman" w:cs="Times New Roman"/>
+          <w:i/>
+          <w:iCs/>
+          <w:sz w:val="24"/>
+          <w:szCs w:val="24"/>
+        </w:rPr>
+        <w:t>Gradescope</w:t>
+      </w:r>
+      <w:proofErr w:type="spellEnd"/>
     </w:p>
     <w:p>
       <w:pPr>
@@ -2526,84 +2538,68 @@
                 <w:sz w:val="24"/>
                 <w:szCs w:val="24"/>
               </w:rPr>
+              <w:t>Module 3 Lab: EDA Review</w:t>
+            </w:r>
+          </w:p>
+        </w:tc>
+        <w:tc>
+          <w:tcPr>
+            <w:tcW w:w="2340" w:type="dxa"/>
+            <w:tcBorders>
+              <w:top w:val="double" w:sz="4" w:space="0" w:color="000000"/>
+              <w:left w:val="single" w:sz="4" w:space="0" w:color="000000"/>
+              <w:bottom w:val="single" w:sz="4" w:space="0" w:color="auto"/>
+              <w:right w:val="single" w:sz="4" w:space="0" w:color="000000"/>
+            </w:tcBorders>
+            <w:shd w:val="clear" w:color="auto" w:fill="auto"/>
+          </w:tcPr>
+          <w:p>
+            <w:pPr>
+              <w:rPr>
+                <w:rFonts w:ascii="Times New Roman" w:hAnsi="Times New Roman" w:cs="Times New Roman"/>
+                <w:sz w:val="24"/>
+                <w:szCs w:val="24"/>
+              </w:rPr>
+            </w:pPr>
+          </w:p>
+        </w:tc>
+        <w:tc>
+          <w:tcPr>
+            <w:tcW w:w="2344" w:type="dxa"/>
+            <w:tcBorders>
+              <w:top w:val="double" w:sz="4" w:space="0" w:color="000000"/>
+              <w:left w:val="single" w:sz="4" w:space="0" w:color="000000"/>
+              <w:bottom w:val="single" w:sz="4" w:space="0" w:color="auto"/>
+              <w:right w:val="single" w:sz="4" w:space="0" w:color="000000"/>
+            </w:tcBorders>
+            <w:shd w:val="clear" w:color="auto" w:fill="auto"/>
+          </w:tcPr>
+          <w:p>
+            <w:pPr>
+              <w:rPr>
+                <w:rFonts w:ascii="Times New Roman" w:hAnsi="Times New Roman" w:cs="Times New Roman"/>
+                <w:color w:val="4472C4" w:themeColor="accent5"/>
+                <w:sz w:val="24"/>
+                <w:szCs w:val="24"/>
+              </w:rPr>
+            </w:pPr>
+            <w:r>
+              <w:rPr>
+                <w:rFonts w:ascii="Times New Roman" w:hAnsi="Times New Roman" w:cs="Times New Roman"/>
+                <w:color w:val="4472C4" w:themeColor="accent5"/>
+                <w:sz w:val="24"/>
+                <w:szCs w:val="24"/>
+              </w:rPr>
               <w:t xml:space="preserve">Module </w:t>
             </w:r>
             <w:r>
               <w:rPr>
                 <w:rFonts w:ascii="Times New Roman" w:hAnsi="Times New Roman" w:cs="Times New Roman"/>
-                <w:sz w:val="24"/>
-                <w:szCs w:val="24"/>
-              </w:rPr>
-              <w:t>W</w:t>
-            </w:r>
-            <w:r>
-              <w:rPr>
-                <w:rFonts w:ascii="Times New Roman" w:hAnsi="Times New Roman" w:cs="Times New Roman"/>
-                <w:sz w:val="24"/>
-                <w:szCs w:val="24"/>
-              </w:rPr>
-              <w:t>3 Lab: EDA Review</w:t>
-            </w:r>
-          </w:p>
-        </w:tc>
-        <w:tc>
-          <w:tcPr>
-            <w:tcW w:w="2340" w:type="dxa"/>
-            <w:tcBorders>
-              <w:top w:val="double" w:sz="4" w:space="0" w:color="000000"/>
-              <w:left w:val="single" w:sz="4" w:space="0" w:color="000000"/>
-              <w:bottom w:val="single" w:sz="4" w:space="0" w:color="auto"/>
-              <w:right w:val="single" w:sz="4" w:space="0" w:color="000000"/>
-            </w:tcBorders>
-            <w:shd w:val="clear" w:color="auto" w:fill="auto"/>
-          </w:tcPr>
-          <w:p>
-            <w:pPr>
-              <w:rPr>
-                <w:rFonts w:ascii="Times New Roman" w:hAnsi="Times New Roman" w:cs="Times New Roman"/>
-                <w:sz w:val="24"/>
-                <w:szCs w:val="24"/>
-              </w:rPr>
-            </w:pPr>
-          </w:p>
-        </w:tc>
-        <w:tc>
-          <w:tcPr>
-            <w:tcW w:w="2344" w:type="dxa"/>
-            <w:tcBorders>
-              <w:top w:val="double" w:sz="4" w:space="0" w:color="000000"/>
-              <w:left w:val="single" w:sz="4" w:space="0" w:color="000000"/>
-              <w:bottom w:val="single" w:sz="4" w:space="0" w:color="auto"/>
-              <w:right w:val="single" w:sz="4" w:space="0" w:color="000000"/>
-            </w:tcBorders>
-            <w:shd w:val="clear" w:color="auto" w:fill="auto"/>
-          </w:tcPr>
-          <w:p>
-            <w:pPr>
-              <w:rPr>
-                <w:rFonts w:ascii="Times New Roman" w:hAnsi="Times New Roman" w:cs="Times New Roman"/>
                 <w:color w:val="4472C4" w:themeColor="accent5"/>
                 <w:sz w:val="24"/>
                 <w:szCs w:val="24"/>
               </w:rPr>
-            </w:pPr>
-            <w:r>
-              <w:rPr>
-                <w:rFonts w:ascii="Times New Roman" w:hAnsi="Times New Roman" w:cs="Times New Roman"/>
-                <w:color w:val="4472C4" w:themeColor="accent5"/>
-                <w:sz w:val="24"/>
-                <w:szCs w:val="24"/>
-              </w:rPr>
-              <w:t xml:space="preserve">Module </w:t>
-            </w:r>
-            <w:r>
-              <w:rPr>
-                <w:rFonts w:ascii="Times New Roman" w:hAnsi="Times New Roman" w:cs="Times New Roman"/>
-                <w:color w:val="4472C4" w:themeColor="accent5"/>
-                <w:sz w:val="24"/>
-                <w:szCs w:val="24"/>
-              </w:rPr>
-              <w:t>W3</w:t>
+              <w:t>3</w:t>
             </w:r>
             <w:r>
               <w:rPr>
@@ -3200,85 +3196,69 @@
                 <w:sz w:val="24"/>
                 <w:szCs w:val="24"/>
               </w:rPr>
+              <w:t>Module 4 Lab: Penguins</w:t>
+            </w:r>
+          </w:p>
+        </w:tc>
+        <w:tc>
+          <w:tcPr>
+            <w:tcW w:w="2340" w:type="dxa"/>
+            <w:tcBorders>
+              <w:top w:val="double" w:sz="4" w:space="0" w:color="000000"/>
+              <w:left w:val="single" w:sz="4" w:space="0" w:color="000000"/>
+              <w:bottom w:val="single" w:sz="4" w:space="0" w:color="000000"/>
+              <w:right w:val="single" w:sz="4" w:space="0" w:color="000000"/>
+            </w:tcBorders>
+            <w:shd w:val="clear" w:color="auto" w:fill="auto"/>
+          </w:tcPr>
+          <w:p>
+            <w:pPr>
+              <w:rPr>
+                <w:rFonts w:ascii="Times New Roman" w:hAnsi="Times New Roman" w:cs="Times New Roman"/>
+                <w:color w:val="FF0000"/>
+                <w:sz w:val="24"/>
+                <w:szCs w:val="24"/>
+              </w:rPr>
+            </w:pPr>
+          </w:p>
+        </w:tc>
+        <w:tc>
+          <w:tcPr>
+            <w:tcW w:w="2344" w:type="dxa"/>
+            <w:tcBorders>
+              <w:top w:val="double" w:sz="4" w:space="0" w:color="000000"/>
+              <w:left w:val="single" w:sz="4" w:space="0" w:color="000000"/>
+              <w:bottom w:val="single" w:sz="4" w:space="0" w:color="000000"/>
+              <w:right w:val="single" w:sz="4" w:space="0" w:color="000000"/>
+            </w:tcBorders>
+            <w:shd w:val="clear" w:color="auto" w:fill="auto"/>
+          </w:tcPr>
+          <w:p>
+            <w:pPr>
+              <w:rPr>
+                <w:rFonts w:ascii="Times New Roman" w:hAnsi="Times New Roman" w:cs="Times New Roman"/>
+                <w:color w:val="4472C4" w:themeColor="accent5"/>
+                <w:sz w:val="24"/>
+                <w:szCs w:val="24"/>
+              </w:rPr>
+            </w:pPr>
+            <w:r>
+              <w:rPr>
+                <w:rFonts w:ascii="Times New Roman" w:hAnsi="Times New Roman" w:cs="Times New Roman"/>
+                <w:color w:val="4472C4" w:themeColor="accent5"/>
+                <w:sz w:val="24"/>
+                <w:szCs w:val="24"/>
+              </w:rPr>
               <w:t xml:space="preserve">Module </w:t>
             </w:r>
             <w:r>
               <w:rPr>
                 <w:rFonts w:ascii="Times New Roman" w:hAnsi="Times New Roman" w:cs="Times New Roman"/>
-                <w:sz w:val="24"/>
-                <w:szCs w:val="24"/>
-              </w:rPr>
-              <w:t>W</w:t>
-            </w:r>
-            <w:r>
-              <w:rPr>
-                <w:rFonts w:ascii="Times New Roman" w:hAnsi="Times New Roman" w:cs="Times New Roman"/>
-                <w:sz w:val="24"/>
-                <w:szCs w:val="24"/>
-              </w:rPr>
-              <w:t>4 Lab: Penguins</w:t>
-            </w:r>
-          </w:p>
-        </w:tc>
-        <w:tc>
-          <w:tcPr>
-            <w:tcW w:w="2340" w:type="dxa"/>
-            <w:tcBorders>
-              <w:top w:val="double" w:sz="4" w:space="0" w:color="000000"/>
-              <w:left w:val="single" w:sz="4" w:space="0" w:color="000000"/>
-              <w:bottom w:val="single" w:sz="4" w:space="0" w:color="000000"/>
-              <w:right w:val="single" w:sz="4" w:space="0" w:color="000000"/>
-            </w:tcBorders>
-            <w:shd w:val="clear" w:color="auto" w:fill="auto"/>
-          </w:tcPr>
-          <w:p>
-            <w:pPr>
-              <w:rPr>
-                <w:rFonts w:ascii="Times New Roman" w:hAnsi="Times New Roman" w:cs="Times New Roman"/>
-                <w:color w:val="FF0000"/>
-                <w:sz w:val="24"/>
-                <w:szCs w:val="24"/>
-              </w:rPr>
-            </w:pPr>
-          </w:p>
-        </w:tc>
-        <w:tc>
-          <w:tcPr>
-            <w:tcW w:w="2344" w:type="dxa"/>
-            <w:tcBorders>
-              <w:top w:val="double" w:sz="4" w:space="0" w:color="000000"/>
-              <w:left w:val="single" w:sz="4" w:space="0" w:color="000000"/>
-              <w:bottom w:val="single" w:sz="4" w:space="0" w:color="000000"/>
-              <w:right w:val="single" w:sz="4" w:space="0" w:color="000000"/>
-            </w:tcBorders>
-            <w:shd w:val="clear" w:color="auto" w:fill="auto"/>
-          </w:tcPr>
-          <w:p>
-            <w:pPr>
-              <w:rPr>
-                <w:rFonts w:ascii="Times New Roman" w:hAnsi="Times New Roman" w:cs="Times New Roman"/>
                 <w:color w:val="4472C4" w:themeColor="accent5"/>
                 <w:sz w:val="24"/>
                 <w:szCs w:val="24"/>
               </w:rPr>
-            </w:pPr>
-            <w:r>
-              <w:rPr>
-                <w:rFonts w:ascii="Times New Roman" w:hAnsi="Times New Roman" w:cs="Times New Roman"/>
-                <w:color w:val="4472C4" w:themeColor="accent5"/>
-                <w:sz w:val="24"/>
-                <w:szCs w:val="24"/>
-              </w:rPr>
-              <w:t xml:space="preserve">Module </w:t>
-            </w:r>
-            <w:r>
-              <w:rPr>
-                <w:rFonts w:ascii="Times New Roman" w:hAnsi="Times New Roman" w:cs="Times New Roman"/>
-                <w:color w:val="4472C4" w:themeColor="accent5"/>
-                <w:sz w:val="24"/>
-                <w:szCs w:val="24"/>
-              </w:rPr>
-              <w:t>W4</w:t>
+              <w:t>4</w:t>
             </w:r>
             <w:r>
               <w:rPr>
@@ -5266,100 +5246,84 @@
                 <w:sz w:val="24"/>
                 <w:szCs w:val="24"/>
               </w:rPr>
+              <w:t>Module 6 Lab: Mixed Bree</w:t>
+            </w:r>
+            <w:r>
+              <w:rPr>
+                <w:rFonts w:ascii="Times New Roman" w:hAnsi="Times New Roman" w:cs="Times New Roman"/>
+                <w:sz w:val="24"/>
+                <w:szCs w:val="24"/>
+              </w:rPr>
+              <w:t>d</w:t>
+            </w:r>
+            <w:r>
+              <w:rPr>
+                <w:rFonts w:ascii="Times New Roman" w:hAnsi="Times New Roman" w:cs="Times New Roman"/>
+                <w:sz w:val="24"/>
+                <w:szCs w:val="24"/>
+              </w:rPr>
+              <w:t xml:space="preserve"> Dogs</w:t>
+            </w:r>
+          </w:p>
+        </w:tc>
+        <w:tc>
+          <w:tcPr>
+            <w:tcW w:w="2340" w:type="dxa"/>
+            <w:tcBorders>
+              <w:top w:val="single" w:sz="4" w:space="0" w:color="000000"/>
+              <w:left w:val="single" w:sz="4" w:space="0" w:color="000000"/>
+              <w:bottom w:val="single" w:sz="4" w:space="0" w:color="000000"/>
+              <w:right w:val="single" w:sz="4" w:space="0" w:color="000000"/>
+            </w:tcBorders>
+            <w:shd w:val="clear" w:color="auto" w:fill="auto"/>
+          </w:tcPr>
+          <w:p>
+            <w:pPr>
+              <w:rPr>
+                <w:rFonts w:ascii="Times New Roman" w:hAnsi="Times New Roman" w:cs="Times New Roman"/>
+                <w:sz w:val="24"/>
+                <w:szCs w:val="24"/>
+              </w:rPr>
+            </w:pPr>
+          </w:p>
+        </w:tc>
+        <w:tc>
+          <w:tcPr>
+            <w:tcW w:w="2344" w:type="dxa"/>
+            <w:tcBorders>
+              <w:top w:val="single" w:sz="4" w:space="0" w:color="000000"/>
+              <w:left w:val="single" w:sz="4" w:space="0" w:color="000000"/>
+              <w:bottom w:val="single" w:sz="4" w:space="0" w:color="000000"/>
+              <w:right w:val="single" w:sz="4" w:space="0" w:color="000000"/>
+            </w:tcBorders>
+            <w:shd w:val="clear" w:color="auto" w:fill="auto"/>
+          </w:tcPr>
+          <w:p>
+            <w:pPr>
+              <w:rPr>
+                <w:rFonts w:ascii="Times New Roman" w:hAnsi="Times New Roman" w:cs="Times New Roman"/>
+                <w:color w:val="4472C4" w:themeColor="accent5"/>
+                <w:sz w:val="24"/>
+                <w:szCs w:val="24"/>
+              </w:rPr>
+            </w:pPr>
+            <w:r>
+              <w:rPr>
+                <w:rFonts w:ascii="Times New Roman" w:hAnsi="Times New Roman" w:cs="Times New Roman"/>
+                <w:color w:val="4472C4" w:themeColor="accent5"/>
+                <w:sz w:val="24"/>
+                <w:szCs w:val="24"/>
+              </w:rPr>
               <w:t xml:space="preserve">Module </w:t>
             </w:r>
             <w:r>
               <w:rPr>
                 <w:rFonts w:ascii="Times New Roman" w:hAnsi="Times New Roman" w:cs="Times New Roman"/>
-                <w:sz w:val="24"/>
-                <w:szCs w:val="24"/>
-              </w:rPr>
-              <w:t>W</w:t>
-            </w:r>
-            <w:r>
-              <w:rPr>
-                <w:rFonts w:ascii="Times New Roman" w:hAnsi="Times New Roman" w:cs="Times New Roman"/>
-                <w:sz w:val="24"/>
-                <w:szCs w:val="24"/>
-              </w:rPr>
-              <w:t>6 Lab: Mixed Bree</w:t>
-            </w:r>
-            <w:r>
-              <w:rPr>
-                <w:rFonts w:ascii="Times New Roman" w:hAnsi="Times New Roman" w:cs="Times New Roman"/>
-                <w:sz w:val="24"/>
-                <w:szCs w:val="24"/>
-              </w:rPr>
-              <w:t>d</w:t>
-            </w:r>
-            <w:r>
-              <w:rPr>
-                <w:rFonts w:ascii="Times New Roman" w:hAnsi="Times New Roman" w:cs="Times New Roman"/>
-                <w:sz w:val="24"/>
-                <w:szCs w:val="24"/>
-              </w:rPr>
-              <w:t xml:space="preserve"> Dogs</w:t>
-            </w:r>
-          </w:p>
-        </w:tc>
-        <w:tc>
-          <w:tcPr>
-            <w:tcW w:w="2340" w:type="dxa"/>
-            <w:tcBorders>
-              <w:top w:val="single" w:sz="4" w:space="0" w:color="000000"/>
-              <w:left w:val="single" w:sz="4" w:space="0" w:color="000000"/>
-              <w:bottom w:val="single" w:sz="4" w:space="0" w:color="000000"/>
-              <w:right w:val="single" w:sz="4" w:space="0" w:color="000000"/>
-            </w:tcBorders>
-            <w:shd w:val="clear" w:color="auto" w:fill="auto"/>
-          </w:tcPr>
-          <w:p>
-            <w:pPr>
-              <w:rPr>
-                <w:rFonts w:ascii="Times New Roman" w:hAnsi="Times New Roman" w:cs="Times New Roman"/>
-                <w:sz w:val="24"/>
-                <w:szCs w:val="24"/>
-              </w:rPr>
-            </w:pPr>
-          </w:p>
-        </w:tc>
-        <w:tc>
-          <w:tcPr>
-            <w:tcW w:w="2344" w:type="dxa"/>
-            <w:tcBorders>
-              <w:top w:val="single" w:sz="4" w:space="0" w:color="000000"/>
-              <w:left w:val="single" w:sz="4" w:space="0" w:color="000000"/>
-              <w:bottom w:val="single" w:sz="4" w:space="0" w:color="000000"/>
-              <w:right w:val="single" w:sz="4" w:space="0" w:color="000000"/>
-            </w:tcBorders>
-            <w:shd w:val="clear" w:color="auto" w:fill="auto"/>
-          </w:tcPr>
-          <w:p>
-            <w:pPr>
-              <w:rPr>
-                <w:rFonts w:ascii="Times New Roman" w:hAnsi="Times New Roman" w:cs="Times New Roman"/>
                 <w:color w:val="4472C4" w:themeColor="accent5"/>
                 <w:sz w:val="24"/>
                 <w:szCs w:val="24"/>
               </w:rPr>
-            </w:pPr>
-            <w:r>
-              <w:rPr>
-                <w:rFonts w:ascii="Times New Roman" w:hAnsi="Times New Roman" w:cs="Times New Roman"/>
-                <w:color w:val="4472C4" w:themeColor="accent5"/>
-                <w:sz w:val="24"/>
-                <w:szCs w:val="24"/>
-              </w:rPr>
-              <w:t xml:space="preserve">Module </w:t>
-            </w:r>
-            <w:r>
-              <w:rPr>
-                <w:rFonts w:ascii="Times New Roman" w:hAnsi="Times New Roman" w:cs="Times New Roman"/>
-                <w:color w:val="4472C4" w:themeColor="accent5"/>
-                <w:sz w:val="24"/>
-                <w:szCs w:val="24"/>
-              </w:rPr>
-              <w:t>W6</w:t>
+              <w:t>6</w:t>
             </w:r>
             <w:r>
               <w:rPr>
@@ -6103,6 +6067,7 @@
                 <w:sz w:val="24"/>
               </w:rPr>
             </w:pPr>
+            <w:proofErr w:type="spellStart"/>
             <w:r>
               <w:rPr>
                 <w:rFonts w:ascii="Times New Roman" w:hAnsi="Times New Roman" w:cs="Times New Roman"/>
@@ -6111,6 +6076,7 @@
               </w:rPr>
               <w:t>RelativeRisk</w:t>
             </w:r>
+            <w:proofErr w:type="spellEnd"/>
           </w:p>
           <w:p>
             <w:pPr>
@@ -6494,137 +6460,121 @@
                 <w:sz w:val="24"/>
                 <w:szCs w:val="24"/>
               </w:rPr>
+              <w:t>Module 8</w:t>
+            </w:r>
+            <w:r>
+              <w:rPr>
+                <w:rFonts w:ascii="Times New Roman" w:eastAsia="Times New Roman" w:hAnsi="Times New Roman" w:cs="Times New Roman"/>
+                <w:sz w:val="24"/>
+                <w:szCs w:val="24"/>
+              </w:rPr>
+              <w:t xml:space="preserve"> Lab</w:t>
+            </w:r>
+            <w:r>
+              <w:rPr>
+                <w:rFonts w:ascii="Times New Roman" w:eastAsia="Times New Roman" w:hAnsi="Times New Roman" w:cs="Times New Roman"/>
+                <w:sz w:val="24"/>
+                <w:szCs w:val="24"/>
+              </w:rPr>
+              <w:t xml:space="preserve"> – Is yawning contagious?</w:t>
+            </w:r>
+          </w:p>
+        </w:tc>
+        <w:tc>
+          <w:tcPr>
+            <w:tcW w:w="2340" w:type="dxa"/>
+            <w:tcBorders>
+              <w:top w:val="double" w:sz="4" w:space="0" w:color="000000"/>
+              <w:left w:val="single" w:sz="4" w:space="0" w:color="000000"/>
+              <w:bottom w:val="single" w:sz="4" w:space="0" w:color="000000"/>
+              <w:right w:val="single" w:sz="4" w:space="0" w:color="000000"/>
+            </w:tcBorders>
+            <w:shd w:val="clear" w:color="auto" w:fill="auto"/>
+          </w:tcPr>
+          <w:p>
+            <w:pPr>
+              <w:rPr>
+                <w:rFonts w:ascii="Times New Roman" w:hAnsi="Times New Roman" w:cs="Times New Roman"/>
+                <w:sz w:val="24"/>
+                <w:szCs w:val="24"/>
+              </w:rPr>
+            </w:pPr>
+          </w:p>
+        </w:tc>
+        <w:tc>
+          <w:tcPr>
+            <w:tcW w:w="2344" w:type="dxa"/>
+            <w:tcBorders>
+              <w:top w:val="double" w:sz="4" w:space="0" w:color="000000"/>
+              <w:left w:val="single" w:sz="4" w:space="0" w:color="000000"/>
+              <w:bottom w:val="single" w:sz="4" w:space="0" w:color="000000"/>
+              <w:right w:val="single" w:sz="4" w:space="0" w:color="000000"/>
+            </w:tcBorders>
+            <w:shd w:val="clear" w:color="auto" w:fill="auto"/>
+          </w:tcPr>
+          <w:p>
+            <w:pPr>
+              <w:rPr>
+                <w:rFonts w:ascii="Times New Roman" w:hAnsi="Times New Roman" w:cs="Times New Roman"/>
+                <w:color w:val="00B050"/>
+                <w:sz w:val="24"/>
+                <w:szCs w:val="24"/>
+              </w:rPr>
+            </w:pPr>
+            <w:r>
+              <w:rPr>
+                <w:rFonts w:ascii="Times New Roman" w:hAnsi="Times New Roman" w:cs="Times New Roman"/>
+                <w:color w:val="00B050"/>
+                <w:sz w:val="24"/>
+                <w:szCs w:val="24"/>
+              </w:rPr>
+              <w:t xml:space="preserve">Assignment </w:t>
+            </w:r>
+            <w:r>
+              <w:rPr>
+                <w:rFonts w:ascii="Times New Roman" w:hAnsi="Times New Roman" w:cs="Times New Roman"/>
+                <w:color w:val="00B050"/>
+                <w:sz w:val="24"/>
+                <w:szCs w:val="24"/>
+              </w:rPr>
+              <w:t>8</w:t>
+            </w:r>
+            <w:r>
+              <w:rPr>
+                <w:rFonts w:ascii="Times New Roman" w:hAnsi="Times New Roman" w:cs="Times New Roman"/>
+                <w:color w:val="00B050"/>
+                <w:sz w:val="24"/>
+                <w:szCs w:val="24"/>
+              </w:rPr>
+              <w:t xml:space="preserve"> </w:t>
+            </w:r>
+          </w:p>
+          <w:p>
+            <w:pPr>
+              <w:rPr>
+                <w:rFonts w:ascii="Times New Roman" w:hAnsi="Times New Roman" w:cs="Times New Roman"/>
+                <w:color w:val="4472C4" w:themeColor="accent5"/>
+                <w:sz w:val="24"/>
+                <w:szCs w:val="24"/>
+              </w:rPr>
+            </w:pPr>
+            <w:r>
+              <w:rPr>
+                <w:rFonts w:ascii="Times New Roman" w:hAnsi="Times New Roman" w:cs="Times New Roman"/>
+                <w:color w:val="4472C4" w:themeColor="accent5"/>
+                <w:sz w:val="24"/>
+                <w:szCs w:val="24"/>
+              </w:rPr>
               <w:t xml:space="preserve">Module </w:t>
             </w:r>
             <w:r>
               <w:rPr>
-                <w:rFonts w:ascii="Times New Roman" w:eastAsia="Times New Roman" w:hAnsi="Times New Roman" w:cs="Times New Roman"/>
-                <w:sz w:val="24"/>
-                <w:szCs w:val="24"/>
-              </w:rPr>
-              <w:t>W</w:t>
-            </w:r>
-            <w:r>
-              <w:rPr>
-                <w:rFonts w:ascii="Times New Roman" w:eastAsia="Times New Roman" w:hAnsi="Times New Roman" w:cs="Times New Roman"/>
+                <w:rFonts w:ascii="Times New Roman" w:hAnsi="Times New Roman" w:cs="Times New Roman"/>
+                <w:color w:val="4472C4" w:themeColor="accent5"/>
                 <w:sz w:val="24"/>
                 <w:szCs w:val="24"/>
               </w:rPr>
               <w:t>8</w:t>
-            </w:r>
-            <w:r>
-              <w:rPr>
-                <w:rFonts w:ascii="Times New Roman" w:eastAsia="Times New Roman" w:hAnsi="Times New Roman" w:cs="Times New Roman"/>
-                <w:sz w:val="24"/>
-                <w:szCs w:val="24"/>
-              </w:rPr>
-              <w:t xml:space="preserve"> Lab</w:t>
-            </w:r>
-            <w:r>
-              <w:rPr>
-                <w:rFonts w:ascii="Times New Roman" w:eastAsia="Times New Roman" w:hAnsi="Times New Roman" w:cs="Times New Roman"/>
-                <w:sz w:val="24"/>
-                <w:szCs w:val="24"/>
-              </w:rPr>
-              <w:t xml:space="preserve"> – Is yawning contagious?</w:t>
-            </w:r>
-          </w:p>
-        </w:tc>
-        <w:tc>
-          <w:tcPr>
-            <w:tcW w:w="2340" w:type="dxa"/>
-            <w:tcBorders>
-              <w:top w:val="double" w:sz="4" w:space="0" w:color="000000"/>
-              <w:left w:val="single" w:sz="4" w:space="0" w:color="000000"/>
-              <w:bottom w:val="single" w:sz="4" w:space="0" w:color="000000"/>
-              <w:right w:val="single" w:sz="4" w:space="0" w:color="000000"/>
-            </w:tcBorders>
-            <w:shd w:val="clear" w:color="auto" w:fill="auto"/>
-          </w:tcPr>
-          <w:p>
-            <w:pPr>
-              <w:rPr>
-                <w:rFonts w:ascii="Times New Roman" w:hAnsi="Times New Roman" w:cs="Times New Roman"/>
-                <w:sz w:val="24"/>
-                <w:szCs w:val="24"/>
-              </w:rPr>
-            </w:pPr>
-          </w:p>
-        </w:tc>
-        <w:tc>
-          <w:tcPr>
-            <w:tcW w:w="2344" w:type="dxa"/>
-            <w:tcBorders>
-              <w:top w:val="double" w:sz="4" w:space="0" w:color="000000"/>
-              <w:left w:val="single" w:sz="4" w:space="0" w:color="000000"/>
-              <w:bottom w:val="single" w:sz="4" w:space="0" w:color="000000"/>
-              <w:right w:val="single" w:sz="4" w:space="0" w:color="000000"/>
-            </w:tcBorders>
-            <w:shd w:val="clear" w:color="auto" w:fill="auto"/>
-          </w:tcPr>
-          <w:p>
-            <w:pPr>
-              <w:rPr>
-                <w:rFonts w:ascii="Times New Roman" w:hAnsi="Times New Roman" w:cs="Times New Roman"/>
-                <w:color w:val="00B050"/>
-                <w:sz w:val="24"/>
-                <w:szCs w:val="24"/>
-              </w:rPr>
-            </w:pPr>
-            <w:r>
-              <w:rPr>
-                <w:rFonts w:ascii="Times New Roman" w:hAnsi="Times New Roman" w:cs="Times New Roman"/>
-                <w:color w:val="00B050"/>
-                <w:sz w:val="24"/>
-                <w:szCs w:val="24"/>
-              </w:rPr>
-              <w:t xml:space="preserve">Assignment </w:t>
-            </w:r>
-            <w:r>
-              <w:rPr>
-                <w:rFonts w:ascii="Times New Roman" w:hAnsi="Times New Roman" w:cs="Times New Roman"/>
-                <w:color w:val="00B050"/>
-                <w:sz w:val="24"/>
-                <w:szCs w:val="24"/>
-              </w:rPr>
-              <w:t>8</w:t>
-            </w:r>
-            <w:r>
-              <w:rPr>
-                <w:rFonts w:ascii="Times New Roman" w:hAnsi="Times New Roman" w:cs="Times New Roman"/>
-                <w:color w:val="00B050"/>
-                <w:sz w:val="24"/>
-                <w:szCs w:val="24"/>
-              </w:rPr>
-              <w:t xml:space="preserve"> </w:t>
-            </w:r>
-          </w:p>
-          <w:p>
-            <w:pPr>
-              <w:rPr>
-                <w:rFonts w:ascii="Times New Roman" w:hAnsi="Times New Roman" w:cs="Times New Roman"/>
-                <w:color w:val="4472C4" w:themeColor="accent5"/>
-                <w:sz w:val="24"/>
-                <w:szCs w:val="24"/>
-              </w:rPr>
-            </w:pPr>
-            <w:r>
-              <w:rPr>
-                <w:rFonts w:ascii="Times New Roman" w:hAnsi="Times New Roman" w:cs="Times New Roman"/>
-                <w:color w:val="4472C4" w:themeColor="accent5"/>
-                <w:sz w:val="24"/>
-                <w:szCs w:val="24"/>
-              </w:rPr>
-              <w:t xml:space="preserve">Module </w:t>
-            </w:r>
-            <w:r>
-              <w:rPr>
-                <w:rFonts w:ascii="Times New Roman" w:hAnsi="Times New Roman" w:cs="Times New Roman"/>
-                <w:color w:val="4472C4" w:themeColor="accent5"/>
-                <w:sz w:val="24"/>
-                <w:szCs w:val="24"/>
-              </w:rPr>
-              <w:t>W8</w:t>
             </w:r>
             <w:r>
               <w:rPr>
@@ -6968,6 +6918,7 @@
                 <w:sz w:val="24"/>
               </w:rPr>
             </w:pPr>
+            <w:proofErr w:type="spellStart"/>
             <w:r>
               <w:rPr>
                 <w:rFonts w:ascii="Times New Roman" w:hAnsi="Times New Roman" w:cs="Times New Roman"/>
@@ -6976,6 +6927,7 @@
               </w:rPr>
               <w:t>PairedData</w:t>
             </w:r>
+            <w:proofErr w:type="spellEnd"/>
             <w:r>
               <w:rPr>
                 <w:rFonts w:ascii="Times New Roman" w:hAnsi="Times New Roman" w:cs="Times New Roman"/>
@@ -8294,23 +8246,7 @@
                 <w:sz w:val="24"/>
                 <w:szCs w:val="24"/>
               </w:rPr>
-              <w:t xml:space="preserve">Module </w:t>
-            </w:r>
-            <w:r>
-              <w:rPr>
-                <w:rFonts w:ascii="Times New Roman" w:hAnsi="Times New Roman" w:cs="Times New Roman"/>
-                <w:sz w:val="24"/>
-                <w:szCs w:val="24"/>
-              </w:rPr>
-              <w:t>W</w:t>
-            </w:r>
-            <w:r>
-              <w:rPr>
-                <w:rFonts w:ascii="Times New Roman" w:hAnsi="Times New Roman" w:cs="Times New Roman"/>
-                <w:sz w:val="24"/>
-                <w:szCs w:val="24"/>
-              </w:rPr>
-              <w:t>10 Lab -</w:t>
+              <w:t>Module 10 Lab -</w:t>
             </w:r>
             <w:r>
               <w:rPr>
@@ -8403,7 +8339,7 @@
                 <w:sz w:val="24"/>
                 <w:szCs w:val="24"/>
               </w:rPr>
-              <w:t>W10</w:t>
+              <w:t>10</w:t>
             </w:r>
             <w:r>
               <w:rPr>
@@ -9176,121 +9112,105 @@
                 <w:sz w:val="24"/>
                 <w:szCs w:val="24"/>
               </w:rPr>
+              <w:t xml:space="preserve">Module 11 Lab </w:t>
+            </w:r>
+            <w:r>
+              <w:rPr>
+                <w:rFonts w:ascii="Times New Roman" w:hAnsi="Times New Roman" w:cs="Times New Roman"/>
+                <w:sz w:val="24"/>
+                <w:szCs w:val="24"/>
+              </w:rPr>
+              <w:t>– Big Mac</w:t>
+            </w:r>
+          </w:p>
+        </w:tc>
+        <w:tc>
+          <w:tcPr>
+            <w:tcW w:w="2340" w:type="dxa"/>
+            <w:tcBorders>
+              <w:top w:val="double" w:sz="4" w:space="0" w:color="000000"/>
+              <w:left w:val="single" w:sz="4" w:space="0" w:color="000000"/>
+              <w:bottom w:val="single" w:sz="4" w:space="0" w:color="auto"/>
+              <w:right w:val="single" w:sz="4" w:space="0" w:color="000000"/>
+            </w:tcBorders>
+            <w:shd w:val="clear" w:color="auto" w:fill="auto"/>
+          </w:tcPr>
+          <w:p>
+            <w:pPr>
+              <w:rPr>
+                <w:rFonts w:ascii="Times New Roman" w:hAnsi="Times New Roman" w:cs="Times New Roman"/>
+                <w:color w:val="FF0000"/>
+                <w:sz w:val="24"/>
+                <w:szCs w:val="24"/>
+              </w:rPr>
+            </w:pPr>
+          </w:p>
+        </w:tc>
+        <w:tc>
+          <w:tcPr>
+            <w:tcW w:w="2344" w:type="dxa"/>
+            <w:tcBorders>
+              <w:top w:val="double" w:sz="4" w:space="0" w:color="000000"/>
+              <w:left w:val="single" w:sz="4" w:space="0" w:color="000000"/>
+              <w:bottom w:val="single" w:sz="4" w:space="0" w:color="auto"/>
+              <w:right w:val="single" w:sz="4" w:space="0" w:color="000000"/>
+            </w:tcBorders>
+            <w:shd w:val="clear" w:color="auto" w:fill="auto"/>
+          </w:tcPr>
+          <w:p>
+            <w:pPr>
+              <w:rPr>
+                <w:rFonts w:ascii="Times New Roman" w:hAnsi="Times New Roman" w:cs="Times New Roman"/>
+                <w:color w:val="00B050"/>
+                <w:sz w:val="24"/>
+                <w:szCs w:val="24"/>
+              </w:rPr>
+            </w:pPr>
+            <w:r>
+              <w:rPr>
+                <w:rFonts w:ascii="Times New Roman" w:hAnsi="Times New Roman" w:cs="Times New Roman"/>
+                <w:color w:val="00B050"/>
+                <w:sz w:val="24"/>
+                <w:szCs w:val="24"/>
+              </w:rPr>
+              <w:t>Assignment 1</w:t>
+            </w:r>
+            <w:r>
+              <w:rPr>
+                <w:rFonts w:ascii="Times New Roman" w:hAnsi="Times New Roman" w:cs="Times New Roman"/>
+                <w:color w:val="00B050"/>
+                <w:sz w:val="24"/>
+                <w:szCs w:val="24"/>
+              </w:rPr>
+              <w:t>1</w:t>
+            </w:r>
+          </w:p>
+          <w:p>
+            <w:pPr>
+              <w:rPr>
+                <w:rFonts w:ascii="Times New Roman" w:hAnsi="Times New Roman" w:cs="Times New Roman"/>
+                <w:color w:val="FF0000"/>
+                <w:sz w:val="24"/>
+                <w:szCs w:val="24"/>
+              </w:rPr>
+            </w:pPr>
+            <w:r>
+              <w:rPr>
+                <w:rFonts w:ascii="Times New Roman" w:hAnsi="Times New Roman" w:cs="Times New Roman"/>
+                <w:color w:val="4472C4" w:themeColor="accent5"/>
+                <w:sz w:val="24"/>
+                <w:szCs w:val="24"/>
+              </w:rPr>
               <w:t xml:space="preserve">Module </w:t>
             </w:r>
             <w:r>
               <w:rPr>
                 <w:rFonts w:ascii="Times New Roman" w:hAnsi="Times New Roman" w:cs="Times New Roman"/>
-                <w:sz w:val="24"/>
-                <w:szCs w:val="24"/>
-              </w:rPr>
-              <w:t>W</w:t>
-            </w:r>
-            <w:r>
-              <w:rPr>
-                <w:rFonts w:ascii="Times New Roman" w:hAnsi="Times New Roman" w:cs="Times New Roman"/>
-                <w:sz w:val="24"/>
-                <w:szCs w:val="24"/>
-              </w:rPr>
-              <w:t xml:space="preserve">11 Lab </w:t>
-            </w:r>
-            <w:r>
-              <w:rPr>
-                <w:rFonts w:ascii="Times New Roman" w:hAnsi="Times New Roman" w:cs="Times New Roman"/>
-                <w:sz w:val="24"/>
-                <w:szCs w:val="24"/>
-              </w:rPr>
-              <w:t>– Big Mac</w:t>
-            </w:r>
-          </w:p>
-        </w:tc>
-        <w:tc>
-          <w:tcPr>
-            <w:tcW w:w="2340" w:type="dxa"/>
-            <w:tcBorders>
-              <w:top w:val="double" w:sz="4" w:space="0" w:color="000000"/>
-              <w:left w:val="single" w:sz="4" w:space="0" w:color="000000"/>
-              <w:bottom w:val="single" w:sz="4" w:space="0" w:color="auto"/>
-              <w:right w:val="single" w:sz="4" w:space="0" w:color="000000"/>
-            </w:tcBorders>
-            <w:shd w:val="clear" w:color="auto" w:fill="auto"/>
-          </w:tcPr>
-          <w:p>
-            <w:pPr>
-              <w:rPr>
-                <w:rFonts w:ascii="Times New Roman" w:hAnsi="Times New Roman" w:cs="Times New Roman"/>
-                <w:color w:val="FF0000"/>
-                <w:sz w:val="24"/>
-                <w:szCs w:val="24"/>
-              </w:rPr>
-            </w:pPr>
-          </w:p>
-        </w:tc>
-        <w:tc>
-          <w:tcPr>
-            <w:tcW w:w="2344" w:type="dxa"/>
-            <w:tcBorders>
-              <w:top w:val="double" w:sz="4" w:space="0" w:color="000000"/>
-              <w:left w:val="single" w:sz="4" w:space="0" w:color="000000"/>
-              <w:bottom w:val="single" w:sz="4" w:space="0" w:color="auto"/>
-              <w:right w:val="single" w:sz="4" w:space="0" w:color="000000"/>
-            </w:tcBorders>
-            <w:shd w:val="clear" w:color="auto" w:fill="auto"/>
-          </w:tcPr>
-          <w:p>
-            <w:pPr>
-              <w:rPr>
-                <w:rFonts w:ascii="Times New Roman" w:hAnsi="Times New Roman" w:cs="Times New Roman"/>
-                <w:color w:val="00B050"/>
-                <w:sz w:val="24"/>
-                <w:szCs w:val="24"/>
-              </w:rPr>
-            </w:pPr>
-            <w:r>
-              <w:rPr>
-                <w:rFonts w:ascii="Times New Roman" w:hAnsi="Times New Roman" w:cs="Times New Roman"/>
-                <w:color w:val="00B050"/>
-                <w:sz w:val="24"/>
-                <w:szCs w:val="24"/>
-              </w:rPr>
-              <w:t>Assignment 1</w:t>
-            </w:r>
-            <w:r>
-              <w:rPr>
-                <w:rFonts w:ascii="Times New Roman" w:hAnsi="Times New Roman" w:cs="Times New Roman"/>
-                <w:color w:val="00B050"/>
-                <w:sz w:val="24"/>
-                <w:szCs w:val="24"/>
-              </w:rPr>
-              <w:t>1</w:t>
-            </w:r>
-          </w:p>
-          <w:p>
-            <w:pPr>
-              <w:rPr>
-                <w:rFonts w:ascii="Times New Roman" w:hAnsi="Times New Roman" w:cs="Times New Roman"/>
-                <w:color w:val="FF0000"/>
-                <w:sz w:val="24"/>
-                <w:szCs w:val="24"/>
-              </w:rPr>
-            </w:pPr>
-            <w:r>
-              <w:rPr>
-                <w:rFonts w:ascii="Times New Roman" w:hAnsi="Times New Roman" w:cs="Times New Roman"/>
                 <w:color w:val="4472C4" w:themeColor="accent5"/>
                 <w:sz w:val="24"/>
                 <w:szCs w:val="24"/>
               </w:rPr>
-              <w:t xml:space="preserve">Module </w:t>
-            </w:r>
-            <w:r>
-              <w:rPr>
-                <w:rFonts w:ascii="Times New Roman" w:hAnsi="Times New Roman" w:cs="Times New Roman"/>
-                <w:color w:val="4472C4" w:themeColor="accent5"/>
-                <w:sz w:val="24"/>
-                <w:szCs w:val="24"/>
-              </w:rPr>
-              <w:t>W11</w:t>
+              <w:t>11</w:t>
             </w:r>
             <w:r>
               <w:rPr>
@@ -10424,7 +10344,7 @@
                 <w:b/>
                 <w:sz w:val="24"/>
                 <w:szCs w:val="24"/>
-                <w:highlight w:val="red"/>
+                <w:highlight w:val="yellow"/>
               </w:rPr>
             </w:pPr>
             <w:r>
@@ -10433,7 +10353,7 @@
                 <w:b/>
                 <w:sz w:val="24"/>
                 <w:szCs w:val="24"/>
-                <w:highlight w:val="red"/>
+                <w:highlight w:val="yellow"/>
               </w:rPr>
               <w:t xml:space="preserve">Final Exam – </w:t>
             </w:r>
@@ -10455,9 +10375,19 @@
                 <w:b/>
                 <w:sz w:val="24"/>
                 <w:szCs w:val="24"/>
-                <w:highlight w:val="red"/>
-              </w:rPr>
-              <w:t>TBA</w:t>
+                <w:highlight w:val="yellow"/>
+              </w:rPr>
+              <w:t>Tuesday</w:t>
+            </w:r>
+            <w:r>
+              <w:rPr>
+                <w:rFonts w:ascii="Times New Roman" w:eastAsia="Times New Roman" w:hAnsi="Times New Roman" w:cs="Times New Roman"/>
+                <w:b/>
+                <w:sz w:val="24"/>
+                <w:szCs w:val="24"/>
+                <w:highlight w:val="yellow"/>
+              </w:rPr>
+              <w:t>, December 10, 6 – 7:50pm</w:t>
             </w:r>
           </w:p>
         </w:tc>
@@ -11841,12 +11771,6 @@
 </file>
 
 <file path=customXml/item1.xml><?xml version="1.0" encoding="utf-8"?>
-<p:properties xmlns:p="http://schemas.microsoft.com/office/2006/metadata/properties" xmlns:xsi="http://www.w3.org/2001/XMLSchema-instance" xmlns:pc="http://schemas.microsoft.com/office/infopath/2007/PartnerControls">
-  <documentManagement/>
-</p:properties>
-</file>
-
-<file path=customXml/item2.xml><?xml version="1.0" encoding="utf-8"?>
 <ct:contentTypeSchema xmlns:ct="http://schemas.microsoft.com/office/2006/metadata/contentType" xmlns:ma="http://schemas.microsoft.com/office/2006/metadata/properties/metaAttributes" ct:_="" ma:_="" ma:contentTypeName="Document" ma:contentTypeID="0x010100CC03F583B8FC7D479BB917DCC50A759A" ma:contentTypeVersion="2" ma:contentTypeDescription="Create a new document." ma:contentTypeScope="" ma:versionID="a416b87cb6da220f553d25b31c6d1561">
   <xsd:schema xmlns:xsd="http://www.w3.org/2001/XMLSchema" xmlns:xs="http://www.w3.org/2001/XMLSchema" xmlns:p="http://schemas.microsoft.com/office/2006/metadata/properties" xmlns:ns2="7a494ea9-5c76-4b6d-9fd1-0b14ddec65d9" targetNamespace="http://schemas.microsoft.com/office/2006/metadata/properties" ma:root="true" ma:fieldsID="5848f5ec45c4ce39acac4a9febeb8d96" ns2:_="">
     <xsd:import namespace="7a494ea9-5c76-4b6d-9fd1-0b14ddec65d9"/>
@@ -11978,7 +11902,7 @@
 </ct:contentTypeSchema>
 </file>
 
-<file path=customXml/item3.xml><?xml version="1.0" encoding="utf-8"?>
+<file path=customXml/item2.xml><?xml version="1.0" encoding="utf-8"?>
 <?mso-contentType ?>
 <FormTemplates xmlns="http://schemas.microsoft.com/sharepoint/v3/contenttype/forms">
   <Display>DocumentLibraryForm</Display>
@@ -11987,16 +11911,13 @@
 </FormTemplates>
 </file>
 
-<file path=customXml/itemProps1.xml><?xml version="1.0" encoding="utf-8"?>
-<ds:datastoreItem xmlns:ds="http://schemas.openxmlformats.org/officeDocument/2006/customXml" ds:itemID="{36ACC8F3-6E63-4670-B73D-DE1280E8DB8D}">
-  <ds:schemaRefs>
-    <ds:schemaRef ds:uri="http://schemas.microsoft.com/office/2006/metadata/properties"/>
-    <ds:schemaRef ds:uri="http://schemas.microsoft.com/office/infopath/2007/PartnerControls"/>
-  </ds:schemaRefs>
-</ds:datastoreItem>
+<file path=customXml/item3.xml><?xml version="1.0" encoding="utf-8"?>
+<p:properties xmlns:p="http://schemas.microsoft.com/office/2006/metadata/properties" xmlns:xsi="http://www.w3.org/2001/XMLSchema-instance" xmlns:pc="http://schemas.microsoft.com/office/infopath/2007/PartnerControls">
+  <documentManagement/>
+</p:properties>
 </file>
 
-<file path=customXml/itemProps2.xml><?xml version="1.0" encoding="utf-8"?>
+<file path=customXml/itemProps1.xml><?xml version="1.0" encoding="utf-8"?>
 <ds:datastoreItem xmlns:ds="http://schemas.openxmlformats.org/officeDocument/2006/customXml" ds:itemID="{F5239868-B096-4B81-8FD1-0516D39E2D56}">
   <ds:schemaRefs>
     <ds:schemaRef ds:uri="http://schemas.microsoft.com/office/2006/metadata/contentType"/>
@@ -12014,10 +11935,19 @@
 </ds:datastoreItem>
 </file>
 
-<file path=customXml/itemProps3.xml><?xml version="1.0" encoding="utf-8"?>
+<file path=customXml/itemProps2.xml><?xml version="1.0" encoding="utf-8"?>
 <ds:datastoreItem xmlns:ds="http://schemas.openxmlformats.org/officeDocument/2006/customXml" ds:itemID="{73898C2B-C96D-434F-A1B6-6069F656FA6D}">
   <ds:schemaRefs>
     <ds:schemaRef ds:uri="http://schemas.microsoft.com/sharepoint/v3/contenttype/forms"/>
   </ds:schemaRefs>
 </ds:datastoreItem>
+</file>
+
+<file path=customXml/itemProps3.xml><?xml version="1.0" encoding="utf-8"?>
+<ds:datastoreItem xmlns:ds="http://schemas.openxmlformats.org/officeDocument/2006/customXml" ds:itemID="{36ACC8F3-6E63-4670-B73D-DE1280E8DB8D}">
+  <ds:schemaRefs>
+    <ds:schemaRef ds:uri="http://schemas.microsoft.com/office/2006/metadata/properties"/>
+    <ds:schemaRef ds:uri="http://schemas.microsoft.com/office/infopath/2007/PartnerControls"/>
+  </ds:schemaRefs>
+</ds:datastoreItem>
 </file>
</xml_diff>

<commit_message>
Update calendar document property title
</commit_message>
<xml_diff>
--- a/calendars/F24-Stat216_Calendar.docx
+++ b/calendars/F24-Stat216_Calendar.docx
@@ -11771,6 +11771,15 @@
 </file>
 
 <file path=customXml/item1.xml><?xml version="1.0" encoding="utf-8"?>
+<?mso-contentType ?>
+<FormTemplates xmlns="http://schemas.microsoft.com/sharepoint/v3/contenttype/forms">
+  <Display>DocumentLibraryForm</Display>
+  <Edit>DocumentLibraryForm</Edit>
+  <New>DocumentLibraryForm</New>
+</FormTemplates>
+</file>
+
+<file path=customXml/item2.xml><?xml version="1.0" encoding="utf-8"?>
 <ct:contentTypeSchema xmlns:ct="http://schemas.microsoft.com/office/2006/metadata/contentType" xmlns:ma="http://schemas.microsoft.com/office/2006/metadata/properties/metaAttributes" ct:_="" ma:_="" ma:contentTypeName="Document" ma:contentTypeID="0x010100CC03F583B8FC7D479BB917DCC50A759A" ma:contentTypeVersion="2" ma:contentTypeDescription="Create a new document." ma:contentTypeScope="" ma:versionID="a416b87cb6da220f553d25b31c6d1561">
   <xsd:schema xmlns:xsd="http://www.w3.org/2001/XMLSchema" xmlns:xs="http://www.w3.org/2001/XMLSchema" xmlns:p="http://schemas.microsoft.com/office/2006/metadata/properties" xmlns:ns2="7a494ea9-5c76-4b6d-9fd1-0b14ddec65d9" targetNamespace="http://schemas.microsoft.com/office/2006/metadata/properties" ma:root="true" ma:fieldsID="5848f5ec45c4ce39acac4a9febeb8d96" ns2:_="">
     <xsd:import namespace="7a494ea9-5c76-4b6d-9fd1-0b14ddec65d9"/>
@@ -11902,15 +11911,6 @@
 </ct:contentTypeSchema>
 </file>
 
-<file path=customXml/item2.xml><?xml version="1.0" encoding="utf-8"?>
-<?mso-contentType ?>
-<FormTemplates xmlns="http://schemas.microsoft.com/sharepoint/v3/contenttype/forms">
-  <Display>DocumentLibraryForm</Display>
-  <Edit>DocumentLibraryForm</Edit>
-  <New>DocumentLibraryForm</New>
-</FormTemplates>
-</file>
-
 <file path=customXml/item3.xml><?xml version="1.0" encoding="utf-8"?>
 <p:properties xmlns:p="http://schemas.microsoft.com/office/2006/metadata/properties" xmlns:xsi="http://www.w3.org/2001/XMLSchema-instance" xmlns:pc="http://schemas.microsoft.com/office/infopath/2007/PartnerControls">
   <documentManagement/>
@@ -11918,6 +11918,14 @@
 </file>
 
 <file path=customXml/itemProps1.xml><?xml version="1.0" encoding="utf-8"?>
+<ds:datastoreItem xmlns:ds="http://schemas.openxmlformats.org/officeDocument/2006/customXml" ds:itemID="{73898C2B-C96D-434F-A1B6-6069F656FA6D}">
+  <ds:schemaRefs>
+    <ds:schemaRef ds:uri="http://schemas.microsoft.com/sharepoint/v3/contenttype/forms"/>
+  </ds:schemaRefs>
+</ds:datastoreItem>
+</file>
+
+<file path=customXml/itemProps2.xml><?xml version="1.0" encoding="utf-8"?>
 <ds:datastoreItem xmlns:ds="http://schemas.openxmlformats.org/officeDocument/2006/customXml" ds:itemID="{F5239868-B096-4B81-8FD1-0516D39E2D56}">
   <ds:schemaRefs>
     <ds:schemaRef ds:uri="http://schemas.microsoft.com/office/2006/metadata/contentType"/>
@@ -11935,14 +11943,6 @@
 </ds:datastoreItem>
 </file>
 
-<file path=customXml/itemProps2.xml><?xml version="1.0" encoding="utf-8"?>
-<ds:datastoreItem xmlns:ds="http://schemas.openxmlformats.org/officeDocument/2006/customXml" ds:itemID="{73898C2B-C96D-434F-A1B6-6069F656FA6D}">
-  <ds:schemaRefs>
-    <ds:schemaRef ds:uri="http://schemas.microsoft.com/sharepoint/v3/contenttype/forms"/>
-  </ds:schemaRefs>
-</ds:datastoreItem>
-</file>
-
 <file path=customXml/itemProps3.xml><?xml version="1.0" encoding="utf-8"?>
 <ds:datastoreItem xmlns:ds="http://schemas.openxmlformats.org/officeDocument/2006/customXml" ds:itemID="{36ACC8F3-6E63-4670-B73D-DE1280E8DB8D}">
   <ds:schemaRefs>

</xml_diff>